<commit_message>
Avances con la escritura del reporte
</commit_message>
<xml_diff>
--- a/src/R/tesis/docs/ReporteAvance_Taller_de_Tesis_I.docx
+++ b/src/R/tesis/docs/ReporteAvance_Taller_de_Tesis_I.docx
@@ -255,19 +255,10 @@
           <w:sz w:val="32"/>
           <w:szCs w:val="32"/>
         </w:rPr>
-        <w:t>Andrés Farall</w:t>
-      </w:r>
-    </w:p>
-    <w:p>
-      <w:pPr>
-        <w:rPr>
-          <w:lang w:val="es-AR"/>
-        </w:rPr>
-      </w:pPr>
-    </w:p>
-    <w:p>
-      <w:pPr>
-        <w:pStyle w:val="Subttulo"/>
+        <w:t xml:space="preserve">Andrés </w:t>
+      </w:r>
+      <w:proofErr w:type="spellStart"/>
+      <w:r>
         <w:rPr>
           <w:rStyle w:val="nfasis"/>
           <w:b w:val="0"/>
@@ -276,8 +267,20 @@
           <w:sz w:val="32"/>
           <w:szCs w:val="32"/>
         </w:rPr>
-      </w:pPr>
-      <w:r>
+        <w:t>Farall</w:t>
+      </w:r>
+      <w:proofErr w:type="spellEnd"/>
+    </w:p>
+    <w:p>
+      <w:pPr>
+        <w:rPr>
+          <w:lang w:val="es-AR"/>
+        </w:rPr>
+      </w:pPr>
+    </w:p>
+    <w:p>
+      <w:pPr>
+        <w:pStyle w:val="Subttulo"/>
         <w:rPr>
           <w:rStyle w:val="nfasis"/>
           <w:b w:val="0"/>
@@ -286,8 +289,7 @@
           <w:sz w:val="32"/>
           <w:szCs w:val="32"/>
         </w:rPr>
-        <w:t>Profesor de Taller de Tesis I</w:t>
-      </w:r>
+      </w:pPr>
       <w:r>
         <w:rPr>
           <w:rStyle w:val="nfasis"/>
@@ -297,7 +299,7 @@
           <w:sz w:val="32"/>
           <w:szCs w:val="32"/>
         </w:rPr>
-        <w:t xml:space="preserve">: </w:t>
+        <w:t>Profesor de Taller de Tesis I</w:t>
       </w:r>
       <w:r>
         <w:rPr>
@@ -308,8 +310,32 @@
           <w:sz w:val="32"/>
           <w:szCs w:val="32"/>
         </w:rPr>
-        <w:t>Dr. Ricardo Maronna</w:t>
-      </w:r>
+        <w:t xml:space="preserve">: </w:t>
+      </w:r>
+      <w:r>
+        <w:rPr>
+          <w:rStyle w:val="nfasis"/>
+          <w:b w:val="0"/>
+          <w:bCs/>
+          <w:color w:val="7F7F7F" w:themeColor="text1" w:themeTint="80"/>
+          <w:sz w:val="32"/>
+          <w:szCs w:val="32"/>
+        </w:rPr>
+        <w:t xml:space="preserve">Dr. Ricardo </w:t>
+      </w:r>
+      <w:proofErr w:type="spellStart"/>
+      <w:r>
+        <w:rPr>
+          <w:rStyle w:val="nfasis"/>
+          <w:b w:val="0"/>
+          <w:bCs/>
+          <w:color w:val="7F7F7F" w:themeColor="text1" w:themeTint="80"/>
+          <w:sz w:val="32"/>
+          <w:szCs w:val="32"/>
+        </w:rPr>
+        <w:t>Maronna</w:t>
+      </w:r>
+      <w:proofErr w:type="spellEnd"/>
     </w:p>
     <w:p>
       <w:pPr>
@@ -744,19 +770,40 @@
         <w:rPr>
           <w:lang w:val="es-AR" w:eastAsia="es-AR"/>
         </w:rPr>
-        <w:t xml:space="preserve"> regiones agrícolas importantes dentro del área abarcada por el CRC-SAS (Argentina, Bolivia, Brasil – debajo de 10°S, Chile, Paraguay y Uruguay). En estas regiones se determinarán ubicaciones puntuales para las cuales existan registros históricos largos (de al menos 30 años) de temperatura y precipitaciones.</w:t>
-      </w:r>
-    </w:p>
-    <w:p>
-      <w:pPr>
+        <w:t xml:space="preserve"> regiones agrícolas importantes dentro del área abarcada por el CRC-SAS (</w:t>
+      </w:r>
+      <w:hyperlink r:id="rId11" w:history="1">
+        <w:r>
+          <w:rPr>
+            <w:rStyle w:val="Hipervnculo"/>
+            <w:lang w:val="es-AR" w:eastAsia="es-AR"/>
+          </w:rPr>
+          <w:t>https://www.crc-sas.org</w:t>
+        </w:r>
+      </w:hyperlink>
+      <w:r>
         <w:rPr>
           <w:lang w:val="es-AR" w:eastAsia="es-AR"/>
         </w:rPr>
-      </w:pPr>
+        <w:t xml:space="preserve">; </w:t>
+      </w:r>
       <w:r>
         <w:rPr>
           <w:lang w:val="es-AR" w:eastAsia="es-AR"/>
         </w:rPr>
+        <w:t>Argentina, Bolivia, Brasil – debajo de 10°S, Chile, Paraguay y Uruguay). En estas regiones se determinarán ubicaciones puntuales para las cuales existan registros históricos largos (de al menos 30 años) de temperatura y precipitaciones.</w:t>
+      </w:r>
+    </w:p>
+    <w:p>
+      <w:pPr>
+        <w:rPr>
+          <w:lang w:val="es-AR" w:eastAsia="es-AR"/>
+        </w:rPr>
+      </w:pPr>
+      <w:r>
+        <w:rPr>
+          <w:lang w:val="es-AR" w:eastAsia="es-AR"/>
+        </w:rPr>
         <w:t>Una vez definidas las ubicaciones puntuales que se utilizarán para el presente estudio, se deberá recabar información acerca de las actividades agrícolas más importantes, los manejos típicos y los tipos de suelos predominantes para cada zona. Esta información permitirá caracterizar y parametrizar las actividades agrícolas y los cultivos cuyo</w:t>
       </w:r>
       <w:r>
@@ -832,6 +879,7 @@
         </w:rPr>
         <w:t xml:space="preserve"> que tengan las mismas propiedades estadísticas que las series históricas originales. Esto se llevará a cabo haciendo uso del paquete de R </w:t>
       </w:r>
+      <w:proofErr w:type="spellStart"/>
       <w:r>
         <w:rPr>
           <w:i/>
@@ -840,6 +888,7 @@
         </w:rPr>
         <w:t>gamwgen</w:t>
       </w:r>
+      <w:proofErr w:type="spellEnd"/>
       <w:r>
         <w:rPr>
           <w:i/>
@@ -854,27 +903,13 @@
         </w:rPr>
         <w:t>(</w:t>
       </w:r>
-      <w:hyperlink r:id="rId11" w:history="1">
+      <w:hyperlink r:id="rId12" w:history="1">
         <w:r>
           <w:rPr>
             <w:rStyle w:val="Hipervnculo"/>
             <w:lang w:val="es-AR"/>
           </w:rPr>
-          <w:t>https://github.com/CRC-SAS/weather-</w:t>
-        </w:r>
-        <w:r>
-          <w:rPr>
-            <w:rStyle w:val="Hipervnculo"/>
-            <w:lang w:val="es-AR"/>
-          </w:rPr>
-          <w:t>g</w:t>
-        </w:r>
-        <w:r>
-          <w:rPr>
-            <w:rStyle w:val="Hipervnculo"/>
-            <w:lang w:val="es-AR"/>
-          </w:rPr>
-          <w:t>enerator</w:t>
+          <w:t>https://github.com/CRC-SAS/weather-generator</w:t>
         </w:r>
       </w:hyperlink>
       <w:r>
@@ -945,7 +980,7 @@
         </w:rPr>
         <w:t>(</w:t>
       </w:r>
-      <w:hyperlink r:id="rId12" w:history="1">
+      <w:hyperlink r:id="rId13" w:history="1">
         <w:r>
           <w:rPr>
             <w:rStyle w:val="Hipervnculo"/>
@@ -966,14 +1001,34 @@
         </w:rPr>
         <w:t xml:space="preserve"> A través de este proceso de </w:t>
       </w:r>
+      <w:proofErr w:type="spellStart"/>
       <w:r>
         <w:rPr>
           <w:i/>
           <w:iCs/>
           <w:lang w:val="es-AR" w:eastAsia="es-AR"/>
         </w:rPr>
-        <w:t>feature engineering</w:t>
-      </w:r>
+        <w:t>feature</w:t>
+      </w:r>
+      <w:proofErr w:type="spellEnd"/>
+      <w:r>
+        <w:rPr>
+          <w:i/>
+          <w:iCs/>
+          <w:lang w:val="es-AR" w:eastAsia="es-AR"/>
+        </w:rPr>
+        <w:t xml:space="preserve"> </w:t>
+      </w:r>
+      <w:proofErr w:type="spellStart"/>
+      <w:r>
+        <w:rPr>
+          <w:i/>
+          <w:iCs/>
+          <w:lang w:val="es-AR" w:eastAsia="es-AR"/>
+        </w:rPr>
+        <w:t>engineering</w:t>
+      </w:r>
+      <w:proofErr w:type="spellEnd"/>
       <w:r>
         <w:rPr>
           <w:lang w:val="es-AR" w:eastAsia="es-AR"/>
@@ -1121,7 +1176,7 @@
                                                 <pic:cNvPicPr/>
                                               </pic:nvPicPr>
                                               <pic:blipFill>
-                                                <a:blip r:embed="rId13">
+                                                <a:blip r:embed="rId14">
                                                   <a:extLst>
                                                     <a:ext uri="{28A0092B-C50C-407E-A947-70E740481C1C}">
                                                       <a14:useLocalDpi xmlns:a14="http://schemas.microsoft.com/office/drawing/2010/main" val="0"/>
@@ -1322,7 +1377,7 @@
                                           <pic:cNvPicPr/>
                                         </pic:nvPicPr>
                                         <pic:blipFill>
-                                          <a:blip r:embed="rId13">
+                                          <a:blip r:embed="rId14">
                                             <a:extLst>
                                               <a:ext uri="{28A0092B-C50C-407E-A947-70E740481C1C}">
                                                 <a14:useLocalDpi xmlns:a14="http://schemas.microsoft.com/office/drawing/2010/main" val="0"/>
@@ -1465,12 +1520,22 @@
           <w:iCs/>
           <w:lang w:val="es-AR" w:eastAsia="es-AR"/>
         </w:rPr>
-        <w:t>data mining</w:t>
-      </w:r>
-      <w:r>
-        <w:rPr>
+        <w:t xml:space="preserve">data </w:t>
+      </w:r>
+      <w:proofErr w:type="spellStart"/>
+      <w:r>
+        <w:rPr>
+          <w:i/>
+          <w:iCs/>
           <w:lang w:val="es-AR" w:eastAsia="es-AR"/>
         </w:rPr>
+        <w:t>mining</w:t>
+      </w:r>
+      <w:proofErr w:type="spellEnd"/>
+      <w:r>
+        <w:rPr>
+          <w:lang w:val="es-AR" w:eastAsia="es-AR"/>
+        </w:rPr>
         <w:t>, deberá ser llevado a cabo de manera iterativa e interactiva hasta lograr los objetivos propuestos</w:t>
       </w:r>
       <w:r>
@@ -1539,7 +1604,37 @@
         <w:rPr>
           <w:lang w:val="es-AR" w:eastAsia="es-AR"/>
         </w:rPr>
-        <w:t xml:space="preserve"> las tareas no serán realizadas en un estricto orden secuencial, sino que, por cuestiones de interacción entre los integrantes del equipo, algunas de ellas se irán intercalando de acuerdo con la dinámica de desarrollo del Proyecto SISSA. Para la ejecución de otras tareas también se hará uso de algunas herramientas y metodologías de cálculo desarrolladas en proyectos previos al SISSA (por ejemplo, para el cálculo de índices de sequía, como se verá más adelante).</w:t>
+        <w:t xml:space="preserve"> las tareas no serán realizadas en un estricto orden secuencial, sino que, por cuestiones de interacción entre los integrantes del equipo, algunas de ellas se irán </w:t>
+      </w:r>
+      <w:r>
+        <w:rPr>
+          <w:lang w:val="es-AR" w:eastAsia="es-AR"/>
+        </w:rPr>
+        <w:t>realizando</w:t>
+      </w:r>
+      <w:r>
+        <w:rPr>
+          <w:lang w:val="es-AR" w:eastAsia="es-AR"/>
+        </w:rPr>
+        <w:t xml:space="preserve"> de acuerdo con la dinámica de desarrollo del Proyecto SISSA. Para la ejecución de otras tareas también se hará uso de algunas herramientas y metodologías de cálculo desarrolladas en proyectos previos al SISSA (por ejemplo, para el cálculo de índices de sequía, como se </w:t>
+      </w:r>
+      <w:r>
+        <w:rPr>
+          <w:lang w:val="es-AR" w:eastAsia="es-AR"/>
+        </w:rPr>
+        <w:t>describir</w:t>
+      </w:r>
+      <w:r>
+        <w:rPr>
+          <w:lang w:val="es-ES" w:eastAsia="es-AR"/>
+        </w:rPr>
+        <w:t>á</w:t>
+      </w:r>
+      <w:r>
+        <w:rPr>
+          <w:lang w:val="es-AR" w:eastAsia="es-AR"/>
+        </w:rPr>
+        <w:t xml:space="preserve"> más adelante).</w:t>
       </w:r>
     </w:p>
     <w:p>
@@ -1582,6 +1677,880 @@
     </w:p>
     <w:p>
       <w:pPr>
+        <w:rPr>
+          <w:lang w:val="es-AR"/>
+        </w:rPr>
+      </w:pPr>
+      <w:r>
+        <w:rPr>
+          <w:lang w:val="es-AR"/>
+        </w:rPr>
+        <w:t>Como se mencionó al inicio de este documento, el trabajo de tesis se encuentra enmarcado dentro del Proyecto SISSA. Este proyecto aborda, entre otras cosas, el estudio de la sequía dentro del área abarcada por el Centro Regional del Clima para el Sur de América del Sur (</w:t>
+      </w:r>
+      <w:r>
+        <w:rPr>
+          <w:lang w:val="es-AR"/>
+        </w:rPr>
+        <w:t>CRC-SAS</w:t>
+      </w:r>
+      <w:r>
+        <w:rPr>
+          <w:lang w:val="es-AR"/>
+        </w:rPr>
+        <w:t>). Por este motivo, es de interés para el proyecto SISSA, realizar un estudio de impactos de sequía para las zonas agrícolas más importantes de estos países.</w:t>
+      </w:r>
+    </w:p>
+    <w:p>
+      <w:pPr>
+        <w:rPr>
+          <w:lang w:val="es-AR"/>
+        </w:rPr>
+      </w:pPr>
+      <w:r>
+        <w:rPr>
+          <w:lang w:val="es-AR"/>
+        </w:rPr>
+        <w:t>De este modo, l</w:t>
+      </w:r>
+      <w:r>
+        <w:rPr>
+          <w:lang w:val="es-AR"/>
+        </w:rPr>
+        <w:t xml:space="preserve">a primera etapa de esta tarea consta de una revisión de las actividades agrícolas </w:t>
+      </w:r>
+      <w:r>
+        <w:rPr>
+          <w:lang w:val="es-AR"/>
+        </w:rPr>
+        <w:t>para</w:t>
+      </w:r>
+      <w:r>
+        <w:rPr>
+          <w:lang w:val="es-AR"/>
+        </w:rPr>
+        <w:t xml:space="preserve"> los 6 países definidos previamente con la finalidad de identificar las regiones y </w:t>
+      </w:r>
+      <w:r>
+        <w:rPr>
+          <w:lang w:val="es-AR"/>
+        </w:rPr>
+        <w:t xml:space="preserve">los </w:t>
+      </w:r>
+      <w:r>
+        <w:rPr>
+          <w:lang w:val="es-AR"/>
+        </w:rPr>
+        <w:t>cultivos agrícolas más importantes para cada país. Esta tarea está siendo liderada por un ingeniero agrónomo que</w:t>
+      </w:r>
+      <w:r>
+        <w:rPr>
+          <w:lang w:val="es-AR"/>
+        </w:rPr>
+        <w:t xml:space="preserve"> forma parte del equipo del proyecto.</w:t>
+      </w:r>
+    </w:p>
+    <w:p>
+      <w:pPr>
+        <w:rPr>
+          <w:lang w:val="es-AR"/>
+        </w:rPr>
+      </w:pPr>
+      <w:r>
+        <w:rPr>
+          <w:lang w:val="es-AR"/>
+        </w:rPr>
+        <w:t xml:space="preserve">Como parte de la tarea de identificación de las zonas agrícolas importantes, </w:t>
+      </w:r>
+      <w:r>
+        <w:rPr>
+          <w:lang w:val="es-AR"/>
+        </w:rPr>
+        <w:t>también es necesario evaluar si existen datos suficientes para poder abordar el estudio de impactos de sequías en cada región. Los datos necesarios para llevar cabo el estudio son los siguientes: (a) series temporales diarias de precipitaciones, temperaturas máximas y mínimas y (b) información de actividades agrícolas, manejos típicos de cultivos y clasificación de suelos.</w:t>
+      </w:r>
+    </w:p>
+    <w:p>
+      <w:pPr>
+        <w:rPr>
+          <w:lang w:val="es-AR"/>
+        </w:rPr>
+      </w:pPr>
+      <w:r>
+        <w:rPr>
+          <w:lang w:val="es-AR"/>
+        </w:rPr>
+        <w:t xml:space="preserve">Los datos diarios de precipitaciones y temperaturas son necesarios para poder generar una cantidad </w:t>
+      </w:r>
+      <w:r>
+        <w:rPr>
+          <w:lang w:val="es-AR"/>
+        </w:rPr>
+        <w:t xml:space="preserve">importante </w:t>
+      </w:r>
+      <w:r>
+        <w:rPr>
+          <w:lang w:val="es-AR"/>
+        </w:rPr>
+        <w:t xml:space="preserve">de series temporales sintéticas de clima con las mismas propiedades estadísticas que las series históricas. Estas series sintéticas permitirán, a su vez, </w:t>
+      </w:r>
+      <w:r>
+        <w:rPr>
+          <w:lang w:val="es-AR"/>
+        </w:rPr>
+        <w:t xml:space="preserve">simular una cantidad considerable de rendimientos para </w:t>
+      </w:r>
+      <w:r>
+        <w:rPr>
+          <w:lang w:val="es-AR"/>
+        </w:rPr>
+        <w:t>estudiar</w:t>
+      </w:r>
+      <w:r>
+        <w:rPr>
+          <w:lang w:val="es-AR"/>
+        </w:rPr>
+        <w:t xml:space="preserve"> el vínculo entre las </w:t>
+      </w:r>
+      <w:r>
+        <w:rPr>
+          <w:lang w:val="es-AR"/>
+        </w:rPr>
+        <w:t xml:space="preserve">condiciones de </w:t>
+      </w:r>
+      <w:r>
+        <w:rPr>
+          <w:lang w:val="es-AR"/>
+        </w:rPr>
+        <w:t>sequía y los impactos en términos de rendimientos</w:t>
+      </w:r>
+      <w:r>
+        <w:rPr>
+          <w:lang w:val="es-AR"/>
+        </w:rPr>
+        <w:t xml:space="preserve"> resultantes</w:t>
+      </w:r>
+      <w:r>
+        <w:rPr>
+          <w:lang w:val="es-AR"/>
+        </w:rPr>
+        <w:t>.</w:t>
+      </w:r>
+    </w:p>
+    <w:p>
+      <w:pPr>
+        <w:rPr>
+          <w:lang w:val="es-AR"/>
+        </w:rPr>
+      </w:pPr>
+      <w:r>
+        <w:rPr>
+          <w:lang w:val="es-AR"/>
+        </w:rPr>
+        <w:t>Si bien se dispone de una gran cantidad de información climática para la región del CRC-SAS, la mayoría de ell</w:t>
+      </w:r>
+      <w:r>
+        <w:rPr>
+          <w:lang w:val="es-AR"/>
+        </w:rPr>
+        <w:t>a</w:t>
+      </w:r>
+      <w:r>
+        <w:rPr>
+          <w:lang w:val="es-AR"/>
+        </w:rPr>
+        <w:t xml:space="preserve"> </w:t>
+      </w:r>
+      <w:r>
+        <w:rPr>
+          <w:lang w:val="es-AR"/>
+        </w:rPr>
+        <w:t xml:space="preserve">proviene de </w:t>
+      </w:r>
+      <w:r>
+        <w:rPr>
+          <w:lang w:val="es-AR"/>
+        </w:rPr>
+        <w:t>sensores automáticos, los cuales cuenta</w:t>
+      </w:r>
+      <w:r>
+        <w:rPr>
+          <w:lang w:val="es-AR"/>
+        </w:rPr>
+        <w:t>n</w:t>
+      </w:r>
+      <w:r>
+        <w:rPr>
+          <w:lang w:val="es-AR"/>
+        </w:rPr>
+        <w:t xml:space="preserve"> con unos pocos años de datos. Debe tenerse en cuenta que</w:t>
+      </w:r>
+      <w:r>
+        <w:rPr>
+          <w:lang w:val="es-AR"/>
+        </w:rPr>
+        <w:t>,</w:t>
+      </w:r>
+      <w:r>
+        <w:rPr>
+          <w:lang w:val="es-AR"/>
+        </w:rPr>
+        <w:t xml:space="preserve"> para caracterizar el clima de una región</w:t>
+      </w:r>
+      <w:r>
+        <w:rPr>
+          <w:lang w:val="es-AR"/>
+        </w:rPr>
+        <w:t xml:space="preserve"> determinada,</w:t>
+      </w:r>
+      <w:r>
+        <w:rPr>
+          <w:lang w:val="es-AR"/>
+        </w:rPr>
+        <w:t xml:space="preserve"> </w:t>
+      </w:r>
+      <w:r>
+        <w:rPr>
+          <w:lang w:val="es-AR"/>
+        </w:rPr>
+        <w:t>es necesario contar</w:t>
+      </w:r>
+      <w:r>
+        <w:rPr>
+          <w:lang w:val="es-AR"/>
+        </w:rPr>
+        <w:t xml:space="preserve"> con series climáticas largas (de al menos 30 años, según la Organización Climática Mundial)</w:t>
+      </w:r>
+      <w:r>
+        <w:rPr>
+          <w:lang w:val="es-AR"/>
+        </w:rPr>
+        <w:t xml:space="preserve"> para poder incluir la mayor variabilidad posible</w:t>
+      </w:r>
+      <w:r>
+        <w:rPr>
+          <w:lang w:val="es-AR"/>
+        </w:rPr>
+        <w:t xml:space="preserve">. </w:t>
+      </w:r>
+    </w:p>
+    <w:p>
+      <w:r>
+        <w:rPr>
+          <w:lang w:val="es-AR"/>
+        </w:rPr>
+        <w:t>Esta restricción nos obliga a utilizar datos de estaciones climáticas convencionales, las cuales tienen registros que exceden la cantidad de años necesaria</w:t>
+      </w:r>
+      <w:r>
+        <w:rPr>
+          <w:lang w:val="es-AR"/>
+        </w:rPr>
+        <w:t xml:space="preserve"> (en general, </w:t>
+      </w:r>
+      <w:r>
+        <w:rPr>
+          <w:lang w:val="es-AR"/>
+        </w:rPr>
+        <w:t>desde 1961 a la fecha</w:t>
+      </w:r>
+      <w:r>
+        <w:rPr>
+          <w:lang w:val="es-ES"/>
+        </w:rPr>
+        <w:t>)</w:t>
+      </w:r>
+      <w:r>
+        <w:rPr>
+          <w:lang w:val="es-AR"/>
+        </w:rPr>
+        <w:t xml:space="preserve">. Sin embargo, las estaciones </w:t>
+      </w:r>
+      <w:r>
+        <w:rPr>
+          <w:lang w:val="es-AR"/>
+        </w:rPr>
+        <w:t xml:space="preserve">meteorológicas </w:t>
+      </w:r>
+      <w:r>
+        <w:rPr>
+          <w:lang w:val="es-AR"/>
+        </w:rPr>
+        <w:t xml:space="preserve">convencionales carecen de una buena cobertura </w:t>
+      </w:r>
+      <w:r>
+        <w:rPr>
+          <w:lang w:val="es-AR"/>
+        </w:rPr>
+        <w:t xml:space="preserve">espacial </w:t>
+      </w:r>
+      <w:r>
+        <w:rPr>
+          <w:lang w:val="es-AR"/>
+        </w:rPr>
+        <w:t xml:space="preserve">(son bastante escasas en relación </w:t>
+      </w:r>
+      <w:r>
+        <w:rPr>
+          <w:lang w:val="es-AR"/>
+        </w:rPr>
+        <w:t>con</w:t>
+      </w:r>
+      <w:r>
+        <w:rPr>
+          <w:lang w:val="es-AR"/>
+        </w:rPr>
+        <w:t xml:space="preserve"> las estaciones automáticas) y además muchas veces tienen datos faltantes. </w:t>
+      </w:r>
+      <w:r>
+        <w:rPr>
+          <w:lang w:val="es-AR"/>
+        </w:rPr>
+        <w:t>La selección de las ubicaciones puntuales de estaciones meteorológicas convencionales constituye el primer filtro necesario dentro de la presente tarea.</w:t>
+      </w:r>
+    </w:p>
+    <w:p>
+      <w:pPr>
+        <w:rPr>
+          <w:lang w:val="es-AR"/>
+        </w:rPr>
+      </w:pPr>
+      <w:r>
+        <w:rPr>
+          <w:lang w:val="es-AR"/>
+        </w:rPr>
+        <w:t>Por otro lado, para poder realizar las simulaciones de rendimientos con el software DSSAT, también es necesario definir ciertos parámetros asociados al cultivo a simular, su manejo agronómico y el tipo de suelo donde transcurre su ciclo de vida.</w:t>
+      </w:r>
+      <w:r>
+        <w:rPr>
+          <w:lang w:val="es-AR"/>
+        </w:rPr>
+        <w:t xml:space="preserve"> Esta búsqueda debe ser realizada para aquellas ubicaciones puntuales que hayan sido filtradas a partir de la selección previa (según los registros climáticos).</w:t>
+      </w:r>
+    </w:p>
+    <w:p>
+      <w:pPr>
+        <w:rPr>
+          <w:lang w:val="es-AR"/>
+        </w:rPr>
+      </w:pPr>
+      <w:r>
+        <w:rPr>
+          <w:lang w:val="es-AR"/>
+        </w:rPr>
+        <w:t xml:space="preserve">Hasta el momento, y dado que es el país con menor extensión territorial de los 6 enumerados, Uruguay es el único para el cual se han definido las ubicaciones puntuales en las que se llevará a cabo </w:t>
+      </w:r>
+      <w:r>
+        <w:rPr>
+          <w:lang w:val="es-AR"/>
+        </w:rPr>
+        <w:t xml:space="preserve">el estudio </w:t>
+      </w:r>
+      <w:r>
+        <w:rPr>
+          <w:noProof/>
+        </w:rPr>
+        <w:lastRenderedPageBreak/>
+        <mc:AlternateContent>
+          <mc:Choice Requires="wps">
+            <w:drawing>
+              <wp:anchor distT="45720" distB="182880" distL="114300" distR="114300" simplePos="0" relativeHeight="251661312" behindDoc="0" locked="0" layoutInCell="1" allowOverlap="1" wp14:anchorId="7826ECA3" wp14:editId="76433D3B">
+                <wp:simplePos x="0" y="0"/>
+                <wp:positionH relativeFrom="margin">
+                  <wp:align>left</wp:align>
+                </wp:positionH>
+                <wp:positionV relativeFrom="margin">
+                  <wp:align>top</wp:align>
+                </wp:positionV>
+                <wp:extent cx="5737860" cy="6838950"/>
+                <wp:effectExtent l="0" t="0" r="15240" b="19050"/>
+                <wp:wrapTopAndBottom/>
+                <wp:docPr id="2" name="Text Box 2"/>
+                <wp:cNvGraphicFramePr>
+                  <a:graphicFrameLocks xmlns:a="http://schemas.openxmlformats.org/drawingml/2006/main"/>
+                </wp:cNvGraphicFramePr>
+                <a:graphic xmlns:a="http://schemas.openxmlformats.org/drawingml/2006/main">
+                  <a:graphicData uri="http://schemas.microsoft.com/office/word/2010/wordprocessingShape">
+                    <wps:wsp>
+                      <wps:cNvSpPr txBox="1">
+                        <a:spLocks noChangeArrowheads="1"/>
+                      </wps:cNvSpPr>
+                      <wps:spPr bwMode="auto">
+                        <a:xfrm>
+                          <a:off x="0" y="0"/>
+                          <a:ext cx="5737860" cy="6838950"/>
+                        </a:xfrm>
+                        <a:prstGeom prst="rect">
+                          <a:avLst/>
+                        </a:prstGeom>
+                        <a:solidFill>
+                          <a:srgbClr val="FFFFFF"/>
+                        </a:solidFill>
+                        <a:ln w="6350">
+                          <a:solidFill>
+                            <a:schemeClr val="accent1">
+                              <a:lumMod val="75000"/>
+                            </a:schemeClr>
+                          </a:solidFill>
+                          <a:miter lim="800000"/>
+                          <a:headEnd/>
+                          <a:tailEnd/>
+                        </a:ln>
+                      </wps:spPr>
+                      <wps:txbx>
+                        <w:txbxContent>
+                          <w:p>
+                            <w:pPr>
+                              <w:pStyle w:val="Descripcin"/>
+                            </w:pPr>
+                            <w:bookmarkStart w:id="2" w:name="_Ref77086212"/>
+                            <w:r>
+                              <w:t xml:space="preserve">Fig. </w:t>
+                            </w:r>
+                            <w:r>
+                              <w:fldChar w:fldCharType="begin"/>
+                            </w:r>
+                            <w:r>
+                              <w:instrText xml:space="preserve"> SEQ Figura \* ARABIC </w:instrText>
+                            </w:r>
+                            <w:r>
+                              <w:fldChar w:fldCharType="separate"/>
+                            </w:r>
+                            <w:r>
+                              <w:t>2</w:t>
+                            </w:r>
+                            <w:r>
+                              <w:fldChar w:fldCharType="end"/>
+                            </w:r>
+                            <w:bookmarkEnd w:id="2"/>
+                            <w:r>
+                              <w:t xml:space="preserve">. </w:t>
+                            </w:r>
+                            <w:r>
+                              <w:t>Mapa de ubicaciones puntuales de Uruguay seleccionadas para el estudio de impactos de sequía. Estas ubicaciones corresponden a estaciones meteorológicas convencionales.</w:t>
+                            </w:r>
+                          </w:p>
+                          <w:tbl>
+                            <w:tblPr>
+                              <w:tblStyle w:val="Tablaconcuadrcula"/>
+                              <w:tblW w:w="5115" w:type="pct"/>
+                              <w:jc w:val="center"/>
+                              <w:tblBorders>
+                                <w:top w:val="none" w:sz="0" w:space="0" w:color="auto"/>
+                                <w:left w:val="none" w:sz="0" w:space="0" w:color="auto"/>
+                                <w:bottom w:val="none" w:sz="0" w:space="0" w:color="auto"/>
+                                <w:right w:val="none" w:sz="0" w:space="0" w:color="auto"/>
+                                <w:insideH w:val="none" w:sz="0" w:space="0" w:color="auto"/>
+                                <w:insideV w:val="none" w:sz="0" w:space="0" w:color="auto"/>
+                              </w:tblBorders>
+                              <w:tblLook w:val="04A0" w:firstRow="1" w:lastRow="0" w:firstColumn="1" w:lastColumn="0" w:noHBand="0" w:noVBand="1"/>
+                            </w:tblPr>
+                            <w:tblGrid>
+                              <w:gridCol w:w="8954"/>
+                            </w:tblGrid>
+                            <w:tr>
+                              <w:trPr>
+                                <w:trHeight w:val="6548"/>
+                                <w:jc w:val="center"/>
+                              </w:trPr>
+                              <w:tc>
+                                <w:tcPr>
+                                  <w:tcW w:w="8954" w:type="dxa"/>
+                                </w:tcPr>
+                                <w:p>
+                                  <w:pPr>
+                                    <w:pStyle w:val="figurecontent"/>
+                                  </w:pPr>
+                                  <w:r>
+                                    <w:drawing>
+                                      <wp:inline distT="0" distB="0" distL="0" distR="0" wp14:anchorId="3818B5C1" wp14:editId="06BCD9B5">
+                                        <wp:extent cx="5058481" cy="6192114"/>
+                                        <wp:effectExtent l="0" t="0" r="8890" b="0"/>
+                                        <wp:docPr id="6" name="Imagen 6" descr="Mapa&#10;&#10;Descripción generada automáticamente"/>
+                                        <wp:cNvGraphicFramePr>
+                                          <a:graphicFrameLocks xmlns:a="http://schemas.openxmlformats.org/drawingml/2006/main" noChangeAspect="1"/>
+                                        </wp:cNvGraphicFramePr>
+                                        <a:graphic xmlns:a="http://schemas.openxmlformats.org/drawingml/2006/main">
+                                          <a:graphicData uri="http://schemas.openxmlformats.org/drawingml/2006/picture">
+                                            <pic:pic xmlns:pic="http://schemas.openxmlformats.org/drawingml/2006/picture">
+                                              <pic:nvPicPr>
+                                                <pic:cNvPr id="6" name="Imagen 6" descr="Mapa&#10;&#10;Descripción generada automáticamente"/>
+                                                <pic:cNvPicPr/>
+                                              </pic:nvPicPr>
+                                              <pic:blipFill>
+                                                <a:blip r:embed="rId15">
+                                                  <a:extLst>
+                                                    <a:ext uri="{28A0092B-C50C-407E-A947-70E740481C1C}">
+                                                      <a14:useLocalDpi xmlns:a14="http://schemas.microsoft.com/office/drawing/2010/main" val="0"/>
+                                                    </a:ext>
+                                                  </a:extLst>
+                                                </a:blip>
+                                                <a:stretch>
+                                                  <a:fillRect/>
+                                                </a:stretch>
+                                              </pic:blipFill>
+                                              <pic:spPr>
+                                                <a:xfrm>
+                                                  <a:off x="0" y="0"/>
+                                                  <a:ext cx="5058481" cy="6192114"/>
+                                                </a:xfrm>
+                                                <a:prstGeom prst="rect">
+                                                  <a:avLst/>
+                                                </a:prstGeom>
+                                              </pic:spPr>
+                                            </pic:pic>
+                                          </a:graphicData>
+                                        </a:graphic>
+                                      </wp:inline>
+                                    </w:drawing>
+                                  </w:r>
+                                </w:p>
+                              </w:tc>
+                            </w:tr>
+                            <w:tr>
+                              <w:trPr>
+                                <w:trHeight w:val="3740"/>
+                                <w:jc w:val="center"/>
+                              </w:trPr>
+                              <w:tc>
+                                <w:tcPr>
+                                  <w:tcW w:w="8954" w:type="dxa"/>
+                                </w:tcPr>
+                                <w:p>
+                                  <w:pPr>
+                                    <w:pStyle w:val="figurecontent"/>
+                                  </w:pPr>
+                                </w:p>
+                                <w:p>
+                                  <w:pPr>
+                                    <w:pStyle w:val="figurecontent"/>
+                                  </w:pPr>
+                                </w:p>
+                                <w:p>
+                                  <w:pPr>
+                                    <w:pStyle w:val="figurecontent"/>
+                                  </w:pPr>
+                                </w:p>
+                              </w:tc>
+                            </w:tr>
+                          </w:tbl>
+                          <w:p>
+                            <w:pPr>
+                              <w:rPr>
+                                <w:lang w:val="es-AR" w:eastAsia="es-ES"/>
+                              </w:rPr>
+                            </w:pPr>
+                          </w:p>
+                          <w:p>
+                            <w:pPr>
+                              <w:pStyle w:val="Body"/>
+                            </w:pPr>
+                          </w:p>
+                          <w:p>
+                            <w:pPr>
+                              <w:pStyle w:val="Body"/>
+                            </w:pPr>
+                          </w:p>
+                          <w:p>
+                            <w:pPr>
+                              <w:pStyle w:val="Body"/>
+                            </w:pPr>
+                          </w:p>
+                          <w:p>
+                            <w:pPr>
+                              <w:rPr>
+                                <w:lang w:val="es-AR"/>
+                              </w:rPr>
+                            </w:pPr>
+                          </w:p>
+                          <w:p>
+                            <w:pPr>
+                              <w:rPr>
+                                <w:lang w:val="es-AR"/>
+                              </w:rPr>
+                            </w:pPr>
+                          </w:p>
+                          <w:p>
+                            <w:pPr>
+                              <w:rPr>
+                                <w:lang w:val="es-AR"/>
+                              </w:rPr>
+                            </w:pPr>
+                          </w:p>
+                        </w:txbxContent>
+                      </wps:txbx>
+                      <wps:bodyPr rot="0" vert="horz" wrap="square" lIns="91440" tIns="45720" rIns="91440" bIns="45720" anchor="t" anchorCtr="0">
+                        <a:noAutofit/>
+                      </wps:bodyPr>
+                    </wps:wsp>
+                  </a:graphicData>
+                </a:graphic>
+                <wp14:sizeRelH relativeFrom="margin">
+                  <wp14:pctWidth>0</wp14:pctWidth>
+                </wp14:sizeRelH>
+                <wp14:sizeRelV relativeFrom="margin">
+                  <wp14:pctHeight>0</wp14:pctHeight>
+                </wp14:sizeRelV>
+              </wp:anchor>
+            </w:drawing>
+          </mc:Choice>
+          <mc:Fallback>
+            <w:pict>
+              <v:shape w14:anchorId="7826ECA3" id="_x0000_s1027" type="#_x0000_t202" style="position:absolute;left:0;text-align:left;margin-left:0;margin-top:0;width:451.8pt;height:538.5pt;z-index:251661312;visibility:visible;mso-wrap-style:square;mso-width-percent:0;mso-height-percent:0;mso-wrap-distance-left:9pt;mso-wrap-distance-top:3.6pt;mso-wrap-distance-right:9pt;mso-wrap-distance-bottom:14.4pt;mso-position-horizontal:left;mso-position-horizontal-relative:margin;mso-position-vertical:top;mso-position-vertical-relative:margin;mso-width-percent:0;mso-height-percent:0;mso-width-relative:margin;mso-height-relative:margin;v-text-anchor:top" o:gfxdata="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" strokecolor="#2e74b5 [2404]" strokeweight=".5pt">
+                <v:textbox>
+                  <w:txbxContent>
+                    <w:p>
+                      <w:pPr>
+                        <w:pStyle w:val="Descripcin"/>
+                      </w:pPr>
+                      <w:bookmarkStart w:id="3" w:name="_Ref77086212"/>
+                      <w:r>
+                        <w:t xml:space="preserve">Fig. </w:t>
+                      </w:r>
+                      <w:r>
+                        <w:fldChar w:fldCharType="begin"/>
+                      </w:r>
+                      <w:r>
+                        <w:instrText xml:space="preserve"> SEQ Figura \* ARABIC </w:instrText>
+                      </w:r>
+                      <w:r>
+                        <w:fldChar w:fldCharType="separate"/>
+                      </w:r>
+                      <w:r>
+                        <w:t>2</w:t>
+                      </w:r>
+                      <w:r>
+                        <w:fldChar w:fldCharType="end"/>
+                      </w:r>
+                      <w:bookmarkEnd w:id="3"/>
+                      <w:r>
+                        <w:t xml:space="preserve">. </w:t>
+                      </w:r>
+                      <w:r>
+                        <w:t>Mapa de ubicaciones puntuales de Uruguay seleccionadas para el estudio de impactos de sequía. Estas ubicaciones corresponden a estaciones meteorológicas convencionales.</w:t>
+                      </w:r>
+                    </w:p>
+                    <w:tbl>
+                      <w:tblPr>
+                        <w:tblStyle w:val="Tablaconcuadrcula"/>
+                        <w:tblW w:w="5115" w:type="pct"/>
+                        <w:jc w:val="center"/>
+                        <w:tblBorders>
+                          <w:top w:val="none" w:sz="0" w:space="0" w:color="auto"/>
+                          <w:left w:val="none" w:sz="0" w:space="0" w:color="auto"/>
+                          <w:bottom w:val="none" w:sz="0" w:space="0" w:color="auto"/>
+                          <w:right w:val="none" w:sz="0" w:space="0" w:color="auto"/>
+                          <w:insideH w:val="none" w:sz="0" w:space="0" w:color="auto"/>
+                          <w:insideV w:val="none" w:sz="0" w:space="0" w:color="auto"/>
+                        </w:tblBorders>
+                        <w:tblLook w:val="04A0" w:firstRow="1" w:lastRow="0" w:firstColumn="1" w:lastColumn="0" w:noHBand="0" w:noVBand="1"/>
+                      </w:tblPr>
+                      <w:tblGrid>
+                        <w:gridCol w:w="8954"/>
+                      </w:tblGrid>
+                      <w:tr>
+                        <w:trPr>
+                          <w:trHeight w:val="6548"/>
+                          <w:jc w:val="center"/>
+                        </w:trPr>
+                        <w:tc>
+                          <w:tcPr>
+                            <w:tcW w:w="8954" w:type="dxa"/>
+                          </w:tcPr>
+                          <w:p>
+                            <w:pPr>
+                              <w:pStyle w:val="figurecontent"/>
+                            </w:pPr>
+                            <w:r>
+                              <w:drawing>
+                                <wp:inline distT="0" distB="0" distL="0" distR="0" wp14:anchorId="3818B5C1" wp14:editId="06BCD9B5">
+                                  <wp:extent cx="5058481" cy="6192114"/>
+                                  <wp:effectExtent l="0" t="0" r="8890" b="0"/>
+                                  <wp:docPr id="6" name="Imagen 6" descr="Mapa&#10;&#10;Descripción generada automáticamente"/>
+                                  <wp:cNvGraphicFramePr>
+                                    <a:graphicFrameLocks xmlns:a="http://schemas.openxmlformats.org/drawingml/2006/main" noChangeAspect="1"/>
+                                  </wp:cNvGraphicFramePr>
+                                  <a:graphic xmlns:a="http://schemas.openxmlformats.org/drawingml/2006/main">
+                                    <a:graphicData uri="http://schemas.openxmlformats.org/drawingml/2006/picture">
+                                      <pic:pic xmlns:pic="http://schemas.openxmlformats.org/drawingml/2006/picture">
+                                        <pic:nvPicPr>
+                                          <pic:cNvPr id="6" name="Imagen 6" descr="Mapa&#10;&#10;Descripción generada automáticamente"/>
+                                          <pic:cNvPicPr/>
+                                        </pic:nvPicPr>
+                                        <pic:blipFill>
+                                          <a:blip r:embed="rId15">
+                                            <a:extLst>
+                                              <a:ext uri="{28A0092B-C50C-407E-A947-70E740481C1C}">
+                                                <a14:useLocalDpi xmlns:a14="http://schemas.microsoft.com/office/drawing/2010/main" val="0"/>
+                                              </a:ext>
+                                            </a:extLst>
+                                          </a:blip>
+                                          <a:stretch>
+                                            <a:fillRect/>
+                                          </a:stretch>
+                                        </pic:blipFill>
+                                        <pic:spPr>
+                                          <a:xfrm>
+                                            <a:off x="0" y="0"/>
+                                            <a:ext cx="5058481" cy="6192114"/>
+                                          </a:xfrm>
+                                          <a:prstGeom prst="rect">
+                                            <a:avLst/>
+                                          </a:prstGeom>
+                                        </pic:spPr>
+                                      </pic:pic>
+                                    </a:graphicData>
+                                  </a:graphic>
+                                </wp:inline>
+                              </w:drawing>
+                            </w:r>
+                          </w:p>
+                        </w:tc>
+                      </w:tr>
+                      <w:tr>
+                        <w:trPr>
+                          <w:trHeight w:val="3740"/>
+                          <w:jc w:val="center"/>
+                        </w:trPr>
+                        <w:tc>
+                          <w:tcPr>
+                            <w:tcW w:w="8954" w:type="dxa"/>
+                          </w:tcPr>
+                          <w:p>
+                            <w:pPr>
+                              <w:pStyle w:val="figurecontent"/>
+                            </w:pPr>
+                          </w:p>
+                          <w:p>
+                            <w:pPr>
+                              <w:pStyle w:val="figurecontent"/>
+                            </w:pPr>
+                          </w:p>
+                          <w:p>
+                            <w:pPr>
+                              <w:pStyle w:val="figurecontent"/>
+                            </w:pPr>
+                          </w:p>
+                        </w:tc>
+                      </w:tr>
+                    </w:tbl>
+                    <w:p>
+                      <w:pPr>
+                        <w:rPr>
+                          <w:lang w:val="es-AR" w:eastAsia="es-ES"/>
+                        </w:rPr>
+                      </w:pPr>
+                    </w:p>
+                    <w:p>
+                      <w:pPr>
+                        <w:pStyle w:val="Body"/>
+                      </w:pPr>
+                    </w:p>
+                    <w:p>
+                      <w:pPr>
+                        <w:pStyle w:val="Body"/>
+                      </w:pPr>
+                    </w:p>
+                    <w:p>
+                      <w:pPr>
+                        <w:pStyle w:val="Body"/>
+                      </w:pPr>
+                    </w:p>
+                    <w:p>
+                      <w:pPr>
+                        <w:rPr>
+                          <w:lang w:val="es-AR"/>
+                        </w:rPr>
+                      </w:pPr>
+                    </w:p>
+                    <w:p>
+                      <w:pPr>
+                        <w:rPr>
+                          <w:lang w:val="es-AR"/>
+                        </w:rPr>
+                      </w:pPr>
+                    </w:p>
+                    <w:p>
+                      <w:pPr>
+                        <w:rPr>
+                          <w:lang w:val="es-AR"/>
+                        </w:rPr>
+                      </w:pPr>
+                    </w:p>
+                  </w:txbxContent>
+                </v:textbox>
+                <w10:wrap type="topAndBottom" anchorx="margin" anchory="margin"/>
+              </v:shape>
+            </w:pict>
+          </mc:Fallback>
+        </mc:AlternateContent>
+      </w:r>
+      <w:r>
+        <w:rPr>
+          <w:lang w:val="es-AR"/>
+        </w:rPr>
+        <w:t xml:space="preserve">de impactos de sequía. Las ubicaciones seleccionadas </w:t>
+      </w:r>
+      <w:r>
+        <w:rPr>
+          <w:lang w:val="es-AR"/>
+        </w:rPr>
+        <w:t>corresponden a cinco estaciones meteorológicas convencionales</w:t>
+      </w:r>
+      <w:r>
+        <w:rPr>
+          <w:lang w:val="es-AR"/>
+        </w:rPr>
+        <w:t xml:space="preserve"> y pueden visualizarse en el mapa de la </w:t>
+      </w:r>
+      <w:r>
+        <w:rPr>
+          <w:lang w:val="es-AR"/>
+        </w:rPr>
+        <w:fldChar w:fldCharType="begin"/>
+      </w:r>
+      <w:r>
+        <w:rPr>
+          <w:lang w:val="es-AR"/>
+        </w:rPr>
+        <w:instrText xml:space="preserve"> REF _Ref77086212 \h </w:instrText>
+      </w:r>
+      <w:r>
+        <w:rPr>
+          <w:lang w:val="es-AR"/>
+        </w:rPr>
+      </w:r>
+      <w:r>
+        <w:rPr>
+          <w:lang w:val="es-AR"/>
+        </w:rPr>
+        <w:fldChar w:fldCharType="separate"/>
+      </w:r>
+      <w:r>
+        <w:rPr>
+          <w:lang w:val="es-AR"/>
+        </w:rPr>
+        <w:t xml:space="preserve">Fig. </w:t>
+      </w:r>
+      <w:r>
+        <w:rPr>
+          <w:noProof/>
+          <w:lang w:val="es-AR"/>
+        </w:rPr>
+        <w:t>2</w:t>
+      </w:r>
+      <w:r>
+        <w:rPr>
+          <w:lang w:val="es-AR"/>
+        </w:rPr>
+        <w:fldChar w:fldCharType="end"/>
+      </w:r>
+      <w:r>
+        <w:rPr>
+          <w:lang w:val="es-AR"/>
+        </w:rPr>
+        <w:t>.</w:t>
+      </w:r>
+    </w:p>
+    <w:p>
+      <w:pPr>
         <w:pStyle w:val="Heading1-nonum"/>
         <w:numPr>
           <w:ilvl w:val="0"/>
@@ -1667,7 +2636,14 @@
         <w:rPr>
           <w:lang w:val="es-AR"/>
         </w:rPr>
-        <w:t>, para poder simular los rendimientos de los cultivos, es necesario realizar una parametrización de los tipos de suelos y manejos utilizados en las ubicaciones definidas (y a definir) para este estudio. Sin embargo, esta tarea aún no se ha comenzado. Para ello es necesaria la coordinación con los ingenieros agrónomos que forman parte del Proyecto SISSA, dado que tal actividad requiere del conocimiento de expertos en esta área.</w:t>
+        <w:t xml:space="preserve">, para poder simular los rendimientos de los cultivos, es necesario realizar una parametrización de los tipos de suelos y manejos utilizados en las ubicaciones definidas (y a </w:t>
+      </w:r>
+      <w:r>
+        <w:rPr>
+          <w:lang w:val="es-AR"/>
+        </w:rPr>
+        <w:lastRenderedPageBreak/>
+        <w:t>definir) para este estudio. Sin embargo, esta tarea aún no se ha comenzado. Para ello es necesaria la coordinación con los ingenieros agrónomos que forman parte del Proyecto SISSA, dado que tal actividad requiere del conocimiento de expertos en esta área.</w:t>
       </w:r>
     </w:p>
     <w:p>
@@ -1788,7 +2764,19 @@
         <w:rPr>
           <w:lang w:val="es-AR"/>
         </w:rPr>
-        <w:t>Una vez que se puedan calcular las series temporales de radiación diaria y se hayan parametrizado los tipos de suelos y manejos típicos de cada una de las zonas agrícolas, se podrá dar inicio a la ejecución masiva de procesos de simulación (uno por cada año calendario simulado para cada ubicación). Para ello, deberá considerarse la implementación de un proceso que permita paralelizar la ejecución haciendo uso de múltiples nodos, con el fin de disminuir considerablemente el tiempo de procesamiento.</w:t>
+        <w:t xml:space="preserve">Una vez que se puedan calcular las series temporales de radiación diaria y se hayan parametrizado los tipos de suelos y manejos típicos de cada una de las zonas agrícolas, se podrá </w:t>
+      </w:r>
+      <w:r>
+        <w:rPr>
+          <w:lang w:val="es-AR"/>
+        </w:rPr>
+        <w:t>comenzar</w:t>
+      </w:r>
+      <w:r>
+        <w:rPr>
+          <w:lang w:val="es-AR"/>
+        </w:rPr>
+        <w:t xml:space="preserve"> la ejecución masiva de procesos de simulación (uno por cada año calendario simulado para cada ubicación). Para ello, deberá considerarse la implementación de un proceso que permita paralelizar la ejecución haciendo uso de múltiples nodos, con el fin de disminuir considerablemente el tiempo de procesamiento.</w:t>
       </w:r>
     </w:p>
     <w:p>
@@ -1800,7 +2788,6 @@
         </w:numPr>
       </w:pPr>
       <w:r>
-        <w:lastRenderedPageBreak/>
         <w:t>Caracterización de series sintéticas de clima</w:t>
       </w:r>
     </w:p>
@@ -1879,6 +2866,7 @@
         </w:tabs>
       </w:pPr>
       <w:r>
+        <w:lastRenderedPageBreak/>
         <w:t>Hidrológica: deficiencia de la disponibilidad de agua de superficie y/o subterránea. Se desarrolla más lentamente, debido a que hay un retraso entre la falta de lluvia y la reducción de agua en arroyos, ríos, lagos, embalses, etc.; y</w:t>
       </w:r>
     </w:p>
@@ -2116,7 +3104,6 @@
         <w:pStyle w:val="Body"/>
       </w:pPr>
       <w:r>
-        <w:lastRenderedPageBreak/>
         <w:t>Los parámetros estimados se usan luego para calcular el percentil correspondiente a los distintos valores de precipitación acumulada cuyo índice se desea calcular. Finalmente, los valores de SPI resultantes son los cuantiles correspondientes a estos percentiles para una distribución normal estandarizada (con media = 0 y desvío estándar = 1).</w:t>
       </w:r>
     </w:p>
@@ -2163,6 +3150,7 @@
         <w:pStyle w:val="Body"/>
       </w:pPr>
       <w:r>
+        <w:lastRenderedPageBreak/>
         <w:t>El SPEI utiliza como valor de entrada al balance hídrico (o sea, la diferencia entre precipitación y evapotranspiración potencial</w:t>
       </w:r>
       <w:r>
@@ -2194,7 +3182,21 @@
         <w:rPr>
           <w:lang w:val="es-AR"/>
         </w:rPr>
-        <w:t>Dado que el balance entre precipitación y evapotranspiración puede tomar valores negativos, el ajuste del mismo se realiza con la distribución teórica Log-Logística, que acepta valores nulos y negativos. El método para ajustar estos parámetros a la distribución es el de máxima verosimilitud (Beguería et al., 2013).</w:t>
+        <w:t>Dado que el balance entre precipitación y evapotranspiración puede tomar valores negativos, el ajuste del mismo se realiza con la distribución teórica Log-Logística, que acepta valores nulos y negativos. El método para ajustar estos parámetros a la distribución es el de máxima verosimilitud (</w:t>
+      </w:r>
+      <w:proofErr w:type="spellStart"/>
+      <w:r>
+        <w:rPr>
+          <w:lang w:val="es-AR"/>
+        </w:rPr>
+        <w:t>Beguería</w:t>
+      </w:r>
+      <w:proofErr w:type="spellEnd"/>
+      <w:r>
+        <w:rPr>
+          <w:lang w:val="es-AR"/>
+        </w:rPr>
+        <w:t xml:space="preserve"> et al., 2013).</w:t>
       </w:r>
     </w:p>
     <w:p>
@@ -2206,10 +3208,7 @@
       </w:r>
       <w:r>
         <w:tab/>
-        <w:t>Implementación del</w:t>
-      </w:r>
-      <w:r>
-        <w:t xml:space="preserve"> cálculo de índices</w:t>
+        <w:t>Implementación del cálculo de índices</w:t>
       </w:r>
     </w:p>
     <w:p>
@@ -2276,46 +3275,46 @@
         <w:pStyle w:val="Body"/>
       </w:pPr>
       <w:r>
-        <w:t xml:space="preserve">Para el cálculo de los diferentes índices de sequía, generalmente es necesario estimar parámetros o cuantiles de la distribución empírica o teórica de precipitación. Esta estimación se puede repetir cada </w:t>
+        <w:t xml:space="preserve">Para el cálculo de los diferentes índices de sequía, generalmente es necesario estimar parámetros o cuantiles de la distribución empírica o teórica de precipitación. Esta estimación se puede repetir cada vez que se agregan datos nuevos a las series, es decir, al actualizar la base de datos </w:t>
+      </w:r>
+      <w:r>
+        <w:t>del CRC-SAS</w:t>
+      </w:r>
+      <w:r>
+        <w:t xml:space="preserve">. La desventaja de </w:t>
+      </w:r>
+      <w:r>
+        <w:t>este enfoque</w:t>
+      </w:r>
+      <w:r>
+        <w:t xml:space="preserve"> es que los valores previos de un índice cambian a medida que las series se extienden, ya que cada vez el ajuste o estimación se hace con series diferentes (más largas). Una alternativa para evitar que los valores anteriores cambien constantemente es utilizar un </w:t>
+      </w:r>
+      <w:r>
+        <w:rPr>
+          <w:rStyle w:val="nfasissutil"/>
+        </w:rPr>
+        <w:t xml:space="preserve">período de referencia </w:t>
+      </w:r>
+      <w:r>
+        <w:t xml:space="preserve">fijo para estimar parámetros o cuantiles necesarios. El uso de un período de referencia implica que, al agregar más registros a las series climáticas, los valores anteriores no cambiarán ya que los índices se calculan a partir de parámetros o cuantiles estimados para el período de referencia que no </w:t>
+      </w:r>
+      <w:r>
+        <w:t>se modifica</w:t>
+      </w:r>
+      <w:r>
+        <w:t>.</w:t>
+      </w:r>
+    </w:p>
+    <w:p>
+      <w:pPr>
+        <w:pStyle w:val="Body"/>
+      </w:pPr>
+      <w:r>
+        <w:t xml:space="preserve">Es deseable que el período de referencia contenga la mayor parte de la variabilidad de las series climáticas. La ventaja de contar con registros largos es que permiten capturar oscilaciones de baja frecuencia (épocas secas y húmedas asociadas con la variabilidad climática multidecadal). Los registros más cortos, en cambio, podrían contener sólo parte de esa variabilidad, y los valores de un índice </w:t>
       </w:r>
       <w:r>
         <w:lastRenderedPageBreak/>
-        <w:t xml:space="preserve">vez que se agregan datos nuevos a las series, es decir, al actualizar la base de datos </w:t>
-      </w:r>
-      <w:r>
-        <w:t>del CRC-SAS</w:t>
-      </w:r>
-      <w:r>
-        <w:t xml:space="preserve">. La desventaja de </w:t>
-      </w:r>
-      <w:r>
-        <w:t>este enfoque</w:t>
-      </w:r>
-      <w:r>
-        <w:t xml:space="preserve"> es que los valores previos de un índice cambian a medida que las series se extienden, ya que cada vez el ajuste o estimación se hace con series diferentes (más largas). Una alternativa para evitar que los valores anteriores cambien constantemente es utilizar un </w:t>
-      </w:r>
-      <w:r>
-        <w:rPr>
-          <w:rStyle w:val="nfasissutil"/>
-        </w:rPr>
-        <w:t xml:space="preserve">período de referencia </w:t>
-      </w:r>
-      <w:r>
-        <w:t xml:space="preserve">fijo para estimar parámetros o cuantiles necesarios. El uso de un período de referencia implica que, al agregar más registros a las series climáticas, los valores anteriores no cambiarán ya que los índices se calculan a partir de parámetros o cuantiles estimados para el período de referencia que no </w:t>
-      </w:r>
-      <w:r>
-        <w:t>se modifica</w:t>
-      </w:r>
-      <w:r>
-        <w:t>.</w:t>
-      </w:r>
-    </w:p>
-    <w:p>
-      <w:pPr>
-        <w:pStyle w:val="Body"/>
-      </w:pPr>
-      <w:r>
-        <w:t xml:space="preserve">Es deseable que el período de referencia contenga la mayor parte de la variabilidad de las series climáticas. La ventaja de contar con registros largos es que permiten capturar oscilaciones de baja frecuencia (épocas secas y húmedas asociadas con la variabilidad climática multidecadal). Los registros más cortos, en cambio, podrían contener sólo parte de esa variabilidad, y los valores de un índice podrían estar sesgados por el uso de un período de referencia seco o húmedo. </w:t>
+        <w:t xml:space="preserve">podrían estar sesgados por el uso de un período de referencia seco o húmedo. </w:t>
       </w:r>
       <w:r>
         <w:rPr>
@@ -2354,6 +3353,128 @@
     </w:p>
     <w:p>
       <w:pPr>
+        <w:rPr>
+          <w:lang w:val="es-AR"/>
+        </w:rPr>
+      </w:pPr>
+      <w:r>
+        <w:rPr>
+          <w:lang w:val="es-AR"/>
+        </w:rPr>
+        <w:t>Una vez que se c</w:t>
+      </w:r>
+      <w:r>
+        <w:rPr>
+          <w:lang w:val="es-AR"/>
+        </w:rPr>
+        <w:t>uente con un conjunto de datos organizado de forma tabular (donde los atributos corresponden a condiciones de sequía en distintos momentos del cultivo</w:t>
+      </w:r>
+      <w:r>
+        <w:rPr>
+          <w:lang w:val="es-AR"/>
+        </w:rPr>
+        <w:t xml:space="preserve"> y la variable dependiente a rendimientos resultantes</w:t>
+      </w:r>
+      <w:r>
+        <w:rPr>
+          <w:lang w:val="es-AR"/>
+        </w:rPr>
+        <w:t xml:space="preserve">) será posible </w:t>
+      </w:r>
+      <w:r>
+        <w:rPr>
+          <w:lang w:val="es-AR"/>
+        </w:rPr>
+        <w:t>llevar a cabo</w:t>
+      </w:r>
+      <w:r>
+        <w:rPr>
+          <w:lang w:val="es-AR"/>
+        </w:rPr>
+        <w:t xml:space="preserve"> procesos de aprendizaje automático para encontrar patrones vinculantes entre condiciones de sequía y rendimientos de cultivos.</w:t>
+      </w:r>
+    </w:p>
+    <w:p>
+      <w:pPr>
+        <w:rPr>
+          <w:lang w:val="es-AR"/>
+        </w:rPr>
+      </w:pPr>
+      <w:r>
+        <w:rPr>
+          <w:lang w:val="es-AR"/>
+        </w:rPr>
+        <w:t>Si bien la ejecución de esta tarea aún está lejos en el tiempo, se ha comenzado a investigar</w:t>
+      </w:r>
+      <w:r>
+        <w:rPr>
+          <w:lang w:val="es-AR"/>
+        </w:rPr>
+        <w:t xml:space="preserve"> acerca del estado del arte de esta área de estudio. En particular, se ha comenzado por (van </w:t>
+      </w:r>
+      <w:proofErr w:type="spellStart"/>
+      <w:r>
+        <w:rPr>
+          <w:lang w:val="es-AR"/>
+        </w:rPr>
+        <w:t>Klompenburg</w:t>
+      </w:r>
+      <w:proofErr w:type="spellEnd"/>
+      <w:r>
+        <w:rPr>
+          <w:lang w:val="es-AR"/>
+        </w:rPr>
+        <w:t xml:space="preserve">, </w:t>
+      </w:r>
+      <w:r>
+        <w:rPr>
+          <w:lang w:val="es-AR"/>
+        </w:rPr>
+        <w:t xml:space="preserve">et al., 2020). Este trabajo es una revisión sistemática de 50 trabajos de investigación en esta temática. A partir de este trabajo (y de los otros trabajos a que hace referencia), se buscarán las alternativas óptimas para realizar esta tarea. Por el momento, solamente se puede adelantar que la gran mayoría de los trabajos de </w:t>
+      </w:r>
+      <w:r>
+        <w:rPr>
+          <w:i/>
+          <w:iCs/>
+          <w:lang w:val="es-AR"/>
+        </w:rPr>
+        <w:t xml:space="preserve">machine </w:t>
+      </w:r>
+      <w:proofErr w:type="spellStart"/>
+      <w:r>
+        <w:rPr>
+          <w:i/>
+          <w:iCs/>
+          <w:lang w:val="es-AR"/>
+        </w:rPr>
+        <w:t>learning</w:t>
+      </w:r>
+      <w:proofErr w:type="spellEnd"/>
+      <w:r>
+        <w:rPr>
+          <w:lang w:val="es-AR"/>
+        </w:rPr>
+        <w:t xml:space="preserve"> sobre rendimientos de cultivos, se han llevado a cabo mediante regresiones y clasificaciones basados en redes neuronales profundas y el ensamble </w:t>
+      </w:r>
+      <w:proofErr w:type="spellStart"/>
+      <w:r>
+        <w:rPr>
+          <w:i/>
+          <w:iCs/>
+          <w:lang w:val="es-AR"/>
+        </w:rPr>
+        <w:t>XGBoost</w:t>
+      </w:r>
+      <w:proofErr w:type="spellEnd"/>
+      <w:r>
+        <w:rPr>
+          <w:lang w:val="es-AR"/>
+        </w:rPr>
+        <w:t>.</w:t>
+      </w:r>
+    </w:p>
+    <w:p>
+      <w:pPr>
         <w:pStyle w:val="Heading1-nonum"/>
         <w:numPr>
           <w:ilvl w:val="0"/>
@@ -2446,24 +3567,140 @@
         </w:rPr>
         <w:t xml:space="preserve">. </w:t>
       </w:r>
-      <w:hyperlink r:id="rId14" w:history="1">
+      <w:hyperlink r:id="rId16" w:history="1">
         <w:r>
           <w:rPr>
             <w:rStyle w:val="Hipervnculo"/>
           </w:rPr>
-          <w:t>https://doi.org/10.101</w:t>
+          <w:t>https://doi.org/10.1016/0168-1923(84)90017-0</w:t>
         </w:r>
+      </w:hyperlink>
+      <w:r>
+        <w:rPr>
+          <w:rStyle w:val="Referenciasutil"/>
+        </w:rPr>
+        <w:t>.</w:t>
+      </w:r>
+    </w:p>
+    <w:p>
+      <w:pPr>
+        <w:rPr>
+          <w:rStyle w:val="Referenciasutil"/>
+        </w:rPr>
+      </w:pPr>
+      <w:r>
+        <w:rPr>
+          <w:rStyle w:val="Referenciasutil"/>
+          <w:lang w:val="es-AR"/>
+        </w:rPr>
+        <w:t xml:space="preserve">van </w:t>
+      </w:r>
+      <w:proofErr w:type="spellStart"/>
+      <w:r>
+        <w:rPr>
+          <w:rStyle w:val="Referenciasutil"/>
+          <w:lang w:val="es-AR"/>
+        </w:rPr>
+        <w:t>Klompenburg</w:t>
+      </w:r>
+      <w:proofErr w:type="spellEnd"/>
+      <w:r>
+        <w:rPr>
+          <w:rStyle w:val="Referenciasutil"/>
+          <w:lang w:val="es-AR"/>
+        </w:rPr>
+        <w:t xml:space="preserve"> T.</w:t>
+      </w:r>
+      <w:r>
+        <w:rPr>
+          <w:rStyle w:val="Referenciasutil"/>
+          <w:lang w:val="es-AR"/>
+        </w:rPr>
+        <w:t xml:space="preserve">, </w:t>
+      </w:r>
+      <w:proofErr w:type="spellStart"/>
+      <w:r>
+        <w:rPr>
+          <w:rStyle w:val="Referenciasutil"/>
+          <w:lang w:val="es-AR"/>
+        </w:rPr>
+        <w:t>Kassahun</w:t>
+      </w:r>
+      <w:proofErr w:type="spellEnd"/>
+      <w:r>
+        <w:rPr>
+          <w:rStyle w:val="Referenciasutil"/>
+          <w:lang w:val="es-AR"/>
+        </w:rPr>
+        <w:t xml:space="preserve"> A.</w:t>
+      </w:r>
+      <w:r>
+        <w:rPr>
+          <w:rStyle w:val="Referenciasutil"/>
+          <w:lang w:val="es-AR"/>
+        </w:rPr>
+        <w:t xml:space="preserve">, </w:t>
+      </w:r>
+      <w:proofErr w:type="spellStart"/>
+      <w:r>
+        <w:rPr>
+          <w:rStyle w:val="Referenciasutil"/>
+          <w:lang w:val="es-AR"/>
+        </w:rPr>
+        <w:t>Catal</w:t>
+      </w:r>
+      <w:proofErr w:type="spellEnd"/>
+      <w:r>
+        <w:rPr>
+          <w:rStyle w:val="Referenciasutil"/>
+          <w:lang w:val="es-AR"/>
+        </w:rPr>
+        <w:t xml:space="preserve"> C. (2020). </w:t>
+      </w:r>
+      <w:r>
+        <w:rPr>
+          <w:rStyle w:val="Referenciasutil"/>
+          <w:i/>
+          <w:iCs/>
+        </w:rPr>
+        <w:t>Crop yield prediction using machine learning: A systematic literature review</w:t>
+      </w:r>
+      <w:r>
+        <w:rPr>
+          <w:rStyle w:val="Referenciasutil"/>
+        </w:rPr>
+        <w:t xml:space="preserve">. </w:t>
+      </w:r>
+      <w:r>
+        <w:rPr>
+          <w:rStyle w:val="Referenciasutil"/>
+        </w:rPr>
+        <w:t>Computers and Electronics in Agriculture,</w:t>
+      </w:r>
+      <w:r>
+        <w:rPr>
+          <w:rStyle w:val="Referenciasutil"/>
+        </w:rPr>
+        <w:t xml:space="preserve"> </w:t>
+      </w:r>
+      <w:r>
+        <w:rPr>
+          <w:rStyle w:val="Referenciasutil"/>
+        </w:rPr>
+        <w:t>Volume 177</w:t>
+      </w:r>
+      <w:r>
+        <w:rPr>
+          <w:rStyle w:val="Referenciasutil"/>
+        </w:rPr>
+        <w:t xml:space="preserve">. </w:t>
+      </w:r>
+      <w:hyperlink r:id="rId17" w:history="1">
         <w:r>
           <w:rPr>
             <w:rStyle w:val="Hipervnculo"/>
           </w:rPr>
-          <w:t>6</w:t>
-        </w:r>
-        <w:r>
-          <w:rPr>
-            <w:rStyle w:val="Hipervnculo"/>
-          </w:rPr>
-          <w:t>/0168-1923(84)90017-0</w:t>
+          <w:t>https://doi.org/10.1016/j.compag.2020.105709</w:t>
         </w:r>
       </w:hyperlink>
       <w:r>
@@ -2474,8 +3711,8 @@
       </w:r>
     </w:p>
     <w:sectPr>
-      <w:headerReference w:type="default" r:id="rId15"/>
-      <w:footerReference w:type="default" r:id="rId16"/>
+      <w:headerReference w:type="default" r:id="rId18"/>
+      <w:footerReference w:type="default" r:id="rId19"/>
       <w:pgSz w:w="11906" w:h="16838"/>
       <w:pgMar w:top="1440" w:right="1440" w:bottom="1440" w:left="1440" w:header="850" w:footer="720" w:gutter="0"/>
       <w:pgNumType w:start="1"/>

</xml_diff>